<commit_message>
Se agrega boton limpar y condiciones de ganar o perder el juego, prueba ok
</commit_message>
<xml_diff>
--- a/juego/Validaciones.docx
+++ b/juego/Validaciones.docx
@@ -290,6 +290,1052 @@
                     <a:xfrm>
                       <a:off x="0" y="0"/>
                       <a:ext cx="5934075" cy="5262880"/>
+                    </a:xfrm>
+                    <a:prstGeom prst="rect">
+                      <a:avLst/>
+                    </a:prstGeom>
+                    <a:noFill/>
+                    <a:ln>
+                      <a:noFill/>
+                    </a:ln>
+                  </pic:spPr>
+                </pic:pic>
+              </a:graphicData>
+            </a:graphic>
+          </wp:inline>
+        </w:drawing>
+      </w:r>
+    </w:p>
+    <w:p/>
+    <w:p>
+      <w:pPr>
+        <w:rPr>
+          <w:lang w:val="es-419"/>
+        </w:rPr>
+      </w:pPr>
+      <w:proofErr w:type="spellStart"/>
+      <w:r>
+        <w:rPr>
+          <w:lang w:val="es-419"/>
+        </w:rPr>
+        <w:t>Validacion</w:t>
+      </w:r>
+      <w:proofErr w:type="spellEnd"/>
+      <w:r>
+        <w:rPr>
+          <w:lang w:val="es-419"/>
+        </w:rPr>
+        <w:t xml:space="preserve"> de la suma de l</w:t>
+      </w:r>
+      <w:r>
+        <w:rPr>
+          <w:lang w:val="es-419"/>
+        </w:rPr>
+        <w:t>os puntos:</w:t>
+      </w:r>
+    </w:p>
+    <w:p>
+      <w:pPr>
+        <w:rPr>
+          <w:lang w:val="es-419"/>
+        </w:rPr>
+      </w:pPr>
+      <w:r>
+        <w:rPr>
+          <w:noProof/>
+        </w:rPr>
+        <w:lastRenderedPageBreak/>
+        <w:drawing>
+          <wp:inline distT="0" distB="0" distL="0" distR="0">
+            <wp:extent cx="5943600" cy="6261100"/>
+            <wp:effectExtent l="0" t="0" r="0" b="6350"/>
+            <wp:docPr id="514477934" name="Imagen 13"/>
+            <wp:cNvGraphicFramePr>
+              <a:graphicFrameLocks xmlns:a="http://schemas.openxmlformats.org/drawingml/2006/main" noChangeAspect="1"/>
+            </wp:cNvGraphicFramePr>
+            <a:graphic xmlns:a="http://schemas.openxmlformats.org/drawingml/2006/main">
+              <a:graphicData uri="http://schemas.openxmlformats.org/drawingml/2006/picture">
+                <pic:pic xmlns:pic="http://schemas.openxmlformats.org/drawingml/2006/picture">
+                  <pic:nvPicPr>
+                    <pic:cNvPr id="0" name="Picture 13"/>
+                    <pic:cNvPicPr>
+                      <a:picLocks noChangeAspect="1" noChangeArrowheads="1"/>
+                    </pic:cNvPicPr>
+                  </pic:nvPicPr>
+                  <pic:blipFill>
+                    <a:blip r:embed="rId9">
+                      <a:extLst>
+                        <a:ext uri="{28A0092B-C50C-407E-A947-70E740481C1C}">
+                          <a14:useLocalDpi xmlns:a14="http://schemas.microsoft.com/office/drawing/2010/main" val="0"/>
+                        </a:ext>
+                      </a:extLst>
+                    </a:blip>
+                    <a:srcRect/>
+                    <a:stretch>
+                      <a:fillRect/>
+                    </a:stretch>
+                  </pic:blipFill>
+                  <pic:spPr bwMode="auto">
+                    <a:xfrm>
+                      <a:off x="0" y="0"/>
+                      <a:ext cx="5943600" cy="6261100"/>
+                    </a:xfrm>
+                    <a:prstGeom prst="rect">
+                      <a:avLst/>
+                    </a:prstGeom>
+                    <a:noFill/>
+                    <a:ln>
+                      <a:noFill/>
+                    </a:ln>
+                  </pic:spPr>
+                </pic:pic>
+              </a:graphicData>
+            </a:graphic>
+          </wp:inline>
+        </w:drawing>
+      </w:r>
+      <w:r>
+        <w:rPr>
+          <w:noProof/>
+        </w:rPr>
+        <w:lastRenderedPageBreak/>
+        <w:drawing>
+          <wp:inline distT="0" distB="0" distL="0" distR="0">
+            <wp:extent cx="5943600" cy="6029325"/>
+            <wp:effectExtent l="0" t="0" r="0" b="9525"/>
+            <wp:docPr id="48570040" name="Imagen 12"/>
+            <wp:cNvGraphicFramePr>
+              <a:graphicFrameLocks xmlns:a="http://schemas.openxmlformats.org/drawingml/2006/main" noChangeAspect="1"/>
+            </wp:cNvGraphicFramePr>
+            <a:graphic xmlns:a="http://schemas.openxmlformats.org/drawingml/2006/main">
+              <a:graphicData uri="http://schemas.openxmlformats.org/drawingml/2006/picture">
+                <pic:pic xmlns:pic="http://schemas.openxmlformats.org/drawingml/2006/picture">
+                  <pic:nvPicPr>
+                    <pic:cNvPr id="0" name="Picture 12"/>
+                    <pic:cNvPicPr>
+                      <a:picLocks noChangeAspect="1" noChangeArrowheads="1"/>
+                    </pic:cNvPicPr>
+                  </pic:nvPicPr>
+                  <pic:blipFill>
+                    <a:blip r:embed="rId10" cstate="print">
+                      <a:extLst>
+                        <a:ext uri="{28A0092B-C50C-407E-A947-70E740481C1C}">
+                          <a14:useLocalDpi xmlns:a14="http://schemas.microsoft.com/office/drawing/2010/main" val="0"/>
+                        </a:ext>
+                      </a:extLst>
+                    </a:blip>
+                    <a:srcRect/>
+                    <a:stretch>
+                      <a:fillRect/>
+                    </a:stretch>
+                  </pic:blipFill>
+                  <pic:spPr bwMode="auto">
+                    <a:xfrm>
+                      <a:off x="0" y="0"/>
+                      <a:ext cx="5943600" cy="6029325"/>
+                    </a:xfrm>
+                    <a:prstGeom prst="rect">
+                      <a:avLst/>
+                    </a:prstGeom>
+                    <a:noFill/>
+                    <a:ln>
+                      <a:noFill/>
+                    </a:ln>
+                  </pic:spPr>
+                </pic:pic>
+              </a:graphicData>
+            </a:graphic>
+          </wp:inline>
+        </w:drawing>
+      </w:r>
+      <w:r>
+        <w:rPr>
+          <w:noProof/>
+        </w:rPr>
+        <w:lastRenderedPageBreak/>
+        <w:drawing>
+          <wp:inline distT="0" distB="0" distL="0" distR="0">
+            <wp:extent cx="5943600" cy="6004560"/>
+            <wp:effectExtent l="0" t="0" r="0" b="0"/>
+            <wp:docPr id="79634493" name="Imagen 11"/>
+            <wp:cNvGraphicFramePr>
+              <a:graphicFrameLocks xmlns:a="http://schemas.openxmlformats.org/drawingml/2006/main" noChangeAspect="1"/>
+            </wp:cNvGraphicFramePr>
+            <a:graphic xmlns:a="http://schemas.openxmlformats.org/drawingml/2006/main">
+              <a:graphicData uri="http://schemas.openxmlformats.org/drawingml/2006/picture">
+                <pic:pic xmlns:pic="http://schemas.openxmlformats.org/drawingml/2006/picture">
+                  <pic:nvPicPr>
+                    <pic:cNvPr id="0" name="Picture 11"/>
+                    <pic:cNvPicPr>
+                      <a:picLocks noChangeAspect="1" noChangeArrowheads="1"/>
+                    </pic:cNvPicPr>
+                  </pic:nvPicPr>
+                  <pic:blipFill>
+                    <a:blip r:embed="rId11" cstate="print">
+                      <a:extLst>
+                        <a:ext uri="{28A0092B-C50C-407E-A947-70E740481C1C}">
+                          <a14:useLocalDpi xmlns:a14="http://schemas.microsoft.com/office/drawing/2010/main" val="0"/>
+                        </a:ext>
+                      </a:extLst>
+                    </a:blip>
+                    <a:srcRect/>
+                    <a:stretch>
+                      <a:fillRect/>
+                    </a:stretch>
+                  </pic:blipFill>
+                  <pic:spPr bwMode="auto">
+                    <a:xfrm>
+                      <a:off x="0" y="0"/>
+                      <a:ext cx="5943600" cy="6004560"/>
+                    </a:xfrm>
+                    <a:prstGeom prst="rect">
+                      <a:avLst/>
+                    </a:prstGeom>
+                    <a:noFill/>
+                    <a:ln>
+                      <a:noFill/>
+                    </a:ln>
+                  </pic:spPr>
+                </pic:pic>
+              </a:graphicData>
+            </a:graphic>
+          </wp:inline>
+        </w:drawing>
+      </w:r>
+      <w:r>
+        <w:rPr>
+          <w:noProof/>
+        </w:rPr>
+        <w:lastRenderedPageBreak/>
+        <w:drawing>
+          <wp:inline distT="0" distB="0" distL="0" distR="0">
+            <wp:extent cx="5943600" cy="5800090"/>
+            <wp:effectExtent l="0" t="0" r="0" b="0"/>
+            <wp:docPr id="1647292018" name="Imagen 10"/>
+            <wp:cNvGraphicFramePr>
+              <a:graphicFrameLocks xmlns:a="http://schemas.openxmlformats.org/drawingml/2006/main" noChangeAspect="1"/>
+            </wp:cNvGraphicFramePr>
+            <a:graphic xmlns:a="http://schemas.openxmlformats.org/drawingml/2006/main">
+              <a:graphicData uri="http://schemas.openxmlformats.org/drawingml/2006/picture">
+                <pic:pic xmlns:pic="http://schemas.openxmlformats.org/drawingml/2006/picture">
+                  <pic:nvPicPr>
+                    <pic:cNvPr id="0" name="Picture 10"/>
+                    <pic:cNvPicPr>
+                      <a:picLocks noChangeAspect="1" noChangeArrowheads="1"/>
+                    </pic:cNvPicPr>
+                  </pic:nvPicPr>
+                  <pic:blipFill>
+                    <a:blip r:embed="rId12" cstate="print">
+                      <a:extLst>
+                        <a:ext uri="{28A0092B-C50C-407E-A947-70E740481C1C}">
+                          <a14:useLocalDpi xmlns:a14="http://schemas.microsoft.com/office/drawing/2010/main" val="0"/>
+                        </a:ext>
+                      </a:extLst>
+                    </a:blip>
+                    <a:srcRect/>
+                    <a:stretch>
+                      <a:fillRect/>
+                    </a:stretch>
+                  </pic:blipFill>
+                  <pic:spPr bwMode="auto">
+                    <a:xfrm>
+                      <a:off x="0" y="0"/>
+                      <a:ext cx="5943600" cy="5800090"/>
+                    </a:xfrm>
+                    <a:prstGeom prst="rect">
+                      <a:avLst/>
+                    </a:prstGeom>
+                    <a:noFill/>
+                    <a:ln>
+                      <a:noFill/>
+                    </a:ln>
+                  </pic:spPr>
+                </pic:pic>
+              </a:graphicData>
+            </a:graphic>
+          </wp:inline>
+        </w:drawing>
+      </w:r>
+      <w:r>
+        <w:rPr>
+          <w:noProof/>
+        </w:rPr>
+        <w:lastRenderedPageBreak/>
+        <w:drawing>
+          <wp:inline distT="0" distB="0" distL="0" distR="0">
+            <wp:extent cx="5943600" cy="6339840"/>
+            <wp:effectExtent l="0" t="0" r="0" b="3810"/>
+            <wp:docPr id="1039794503" name="Imagen 9"/>
+            <wp:cNvGraphicFramePr>
+              <a:graphicFrameLocks xmlns:a="http://schemas.openxmlformats.org/drawingml/2006/main" noChangeAspect="1"/>
+            </wp:cNvGraphicFramePr>
+            <a:graphic xmlns:a="http://schemas.openxmlformats.org/drawingml/2006/main">
+              <a:graphicData uri="http://schemas.openxmlformats.org/drawingml/2006/picture">
+                <pic:pic xmlns:pic="http://schemas.openxmlformats.org/drawingml/2006/picture">
+                  <pic:nvPicPr>
+                    <pic:cNvPr id="0" name="Picture 9"/>
+                    <pic:cNvPicPr>
+                      <a:picLocks noChangeAspect="1" noChangeArrowheads="1"/>
+                    </pic:cNvPicPr>
+                  </pic:nvPicPr>
+                  <pic:blipFill>
+                    <a:blip r:embed="rId13">
+                      <a:extLst>
+                        <a:ext uri="{28A0092B-C50C-407E-A947-70E740481C1C}">
+                          <a14:useLocalDpi xmlns:a14="http://schemas.microsoft.com/office/drawing/2010/main" val="0"/>
+                        </a:ext>
+                      </a:extLst>
+                    </a:blip>
+                    <a:srcRect/>
+                    <a:stretch>
+                      <a:fillRect/>
+                    </a:stretch>
+                  </pic:blipFill>
+                  <pic:spPr bwMode="auto">
+                    <a:xfrm>
+                      <a:off x="0" y="0"/>
+                      <a:ext cx="5943600" cy="6339840"/>
+                    </a:xfrm>
+                    <a:prstGeom prst="rect">
+                      <a:avLst/>
+                    </a:prstGeom>
+                    <a:noFill/>
+                    <a:ln>
+                      <a:noFill/>
+                    </a:ln>
+                  </pic:spPr>
+                </pic:pic>
+              </a:graphicData>
+            </a:graphic>
+          </wp:inline>
+        </w:drawing>
+      </w:r>
+      <w:r>
+        <w:rPr>
+          <w:noProof/>
+        </w:rPr>
+        <w:lastRenderedPageBreak/>
+        <w:drawing>
+          <wp:inline distT="0" distB="0" distL="0" distR="0">
+            <wp:extent cx="5943600" cy="6400800"/>
+            <wp:effectExtent l="0" t="0" r="0" b="0"/>
+            <wp:docPr id="2113907433" name="Imagen 8"/>
+            <wp:cNvGraphicFramePr>
+              <a:graphicFrameLocks xmlns:a="http://schemas.openxmlformats.org/drawingml/2006/main" noChangeAspect="1"/>
+            </wp:cNvGraphicFramePr>
+            <a:graphic xmlns:a="http://schemas.openxmlformats.org/drawingml/2006/main">
+              <a:graphicData uri="http://schemas.openxmlformats.org/drawingml/2006/picture">
+                <pic:pic xmlns:pic="http://schemas.openxmlformats.org/drawingml/2006/picture">
+                  <pic:nvPicPr>
+                    <pic:cNvPr id="0" name="Picture 8"/>
+                    <pic:cNvPicPr>
+                      <a:picLocks noChangeAspect="1" noChangeArrowheads="1"/>
+                    </pic:cNvPicPr>
+                  </pic:nvPicPr>
+                  <pic:blipFill>
+                    <a:blip r:embed="rId14">
+                      <a:extLst>
+                        <a:ext uri="{28A0092B-C50C-407E-A947-70E740481C1C}">
+                          <a14:useLocalDpi xmlns:a14="http://schemas.microsoft.com/office/drawing/2010/main" val="0"/>
+                        </a:ext>
+                      </a:extLst>
+                    </a:blip>
+                    <a:srcRect/>
+                    <a:stretch>
+                      <a:fillRect/>
+                    </a:stretch>
+                  </pic:blipFill>
+                  <pic:spPr bwMode="auto">
+                    <a:xfrm>
+                      <a:off x="0" y="0"/>
+                      <a:ext cx="5943600" cy="6400800"/>
+                    </a:xfrm>
+                    <a:prstGeom prst="rect">
+                      <a:avLst/>
+                    </a:prstGeom>
+                    <a:noFill/>
+                    <a:ln>
+                      <a:noFill/>
+                    </a:ln>
+                  </pic:spPr>
+                </pic:pic>
+              </a:graphicData>
+            </a:graphic>
+          </wp:inline>
+        </w:drawing>
+      </w:r>
+      <w:r>
+        <w:rPr>
+          <w:noProof/>
+        </w:rPr>
+        <w:lastRenderedPageBreak/>
+        <w:drawing>
+          <wp:inline distT="0" distB="0" distL="0" distR="0">
+            <wp:extent cx="5943600" cy="3216275"/>
+            <wp:effectExtent l="0" t="0" r="0" b="3175"/>
+            <wp:docPr id="573577922" name="Imagen 7"/>
+            <wp:cNvGraphicFramePr>
+              <a:graphicFrameLocks xmlns:a="http://schemas.openxmlformats.org/drawingml/2006/main" noChangeAspect="1"/>
+            </wp:cNvGraphicFramePr>
+            <a:graphic xmlns:a="http://schemas.openxmlformats.org/drawingml/2006/main">
+              <a:graphicData uri="http://schemas.openxmlformats.org/drawingml/2006/picture">
+                <pic:pic xmlns:pic="http://schemas.openxmlformats.org/drawingml/2006/picture">
+                  <pic:nvPicPr>
+                    <pic:cNvPr id="0" name="Picture 7"/>
+                    <pic:cNvPicPr>
+                      <a:picLocks noChangeAspect="1" noChangeArrowheads="1"/>
+                    </pic:cNvPicPr>
+                  </pic:nvPicPr>
+                  <pic:blipFill>
+                    <a:blip r:embed="rId15">
+                      <a:extLst>
+                        <a:ext uri="{28A0092B-C50C-407E-A947-70E740481C1C}">
+                          <a14:useLocalDpi xmlns:a14="http://schemas.microsoft.com/office/drawing/2010/main" val="0"/>
+                        </a:ext>
+                      </a:extLst>
+                    </a:blip>
+                    <a:srcRect/>
+                    <a:stretch>
+                      <a:fillRect/>
+                    </a:stretch>
+                  </pic:blipFill>
+                  <pic:spPr bwMode="auto">
+                    <a:xfrm>
+                      <a:off x="0" y="0"/>
+                      <a:ext cx="5943600" cy="3216275"/>
+                    </a:xfrm>
+                    <a:prstGeom prst="rect">
+                      <a:avLst/>
+                    </a:prstGeom>
+                    <a:noFill/>
+                    <a:ln>
+                      <a:noFill/>
+                    </a:ln>
+                  </pic:spPr>
+                </pic:pic>
+              </a:graphicData>
+            </a:graphic>
+          </wp:inline>
+        </w:drawing>
+      </w:r>
+      <w:r>
+        <w:rPr>
+          <w:noProof/>
+        </w:rPr>
+        <w:lastRenderedPageBreak/>
+        <w:drawing>
+          <wp:inline distT="0" distB="0" distL="0" distR="0">
+            <wp:extent cx="5943600" cy="6374765"/>
+            <wp:effectExtent l="0" t="0" r="0" b="6985"/>
+            <wp:docPr id="1720121514" name="Imagen 6"/>
+            <wp:cNvGraphicFramePr>
+              <a:graphicFrameLocks xmlns:a="http://schemas.openxmlformats.org/drawingml/2006/main" noChangeAspect="1"/>
+            </wp:cNvGraphicFramePr>
+            <a:graphic xmlns:a="http://schemas.openxmlformats.org/drawingml/2006/main">
+              <a:graphicData uri="http://schemas.openxmlformats.org/drawingml/2006/picture">
+                <pic:pic xmlns:pic="http://schemas.openxmlformats.org/drawingml/2006/picture">
+                  <pic:nvPicPr>
+                    <pic:cNvPr id="0" name="Picture 6"/>
+                    <pic:cNvPicPr>
+                      <a:picLocks noChangeAspect="1" noChangeArrowheads="1"/>
+                    </pic:cNvPicPr>
+                  </pic:nvPicPr>
+                  <pic:blipFill>
+                    <a:blip r:embed="rId16">
+                      <a:extLst>
+                        <a:ext uri="{28A0092B-C50C-407E-A947-70E740481C1C}">
+                          <a14:useLocalDpi xmlns:a14="http://schemas.microsoft.com/office/drawing/2010/main" val="0"/>
+                        </a:ext>
+                      </a:extLst>
+                    </a:blip>
+                    <a:srcRect/>
+                    <a:stretch>
+                      <a:fillRect/>
+                    </a:stretch>
+                  </pic:blipFill>
+                  <pic:spPr bwMode="auto">
+                    <a:xfrm>
+                      <a:off x="0" y="0"/>
+                      <a:ext cx="5943600" cy="6374765"/>
+                    </a:xfrm>
+                    <a:prstGeom prst="rect">
+                      <a:avLst/>
+                    </a:prstGeom>
+                    <a:noFill/>
+                    <a:ln>
+                      <a:noFill/>
+                    </a:ln>
+                  </pic:spPr>
+                </pic:pic>
+              </a:graphicData>
+            </a:graphic>
+          </wp:inline>
+        </w:drawing>
+      </w:r>
+    </w:p>
+    <w:p>
+      <w:pPr>
+        <w:rPr>
+          <w:lang w:val="es-419"/>
+        </w:rPr>
+      </w:pPr>
+    </w:p>
+    <w:p>
+      <w:pPr>
+        <w:rPr>
+          <w:u w:val="single"/>
+          <w:lang w:val="es-419"/>
+        </w:rPr>
+      </w:pPr>
+      <w:proofErr w:type="spellStart"/>
+      <w:r>
+        <w:rPr>
+          <w:u w:val="single"/>
+          <w:lang w:val="es-419"/>
+        </w:rPr>
+        <w:t>Validacion</w:t>
+      </w:r>
+      <w:proofErr w:type="spellEnd"/>
+      <w:r>
+        <w:rPr>
+          <w:u w:val="single"/>
+          <w:lang w:val="es-419"/>
+        </w:rPr>
+        <w:t xml:space="preserve"> del botón limpiar y ganar o perder el juego:</w:t>
+      </w:r>
+    </w:p>
+    <w:p>
+      <w:pPr>
+        <w:rPr>
+          <w:u w:val="single"/>
+          <w:lang w:val="es-419"/>
+        </w:rPr>
+      </w:pPr>
+      <w:r>
+        <w:rPr>
+          <w:noProof/>
+        </w:rPr>
+        <w:lastRenderedPageBreak/>
+        <w:drawing>
+          <wp:inline distT="0" distB="0" distL="0" distR="0">
+            <wp:extent cx="5943600" cy="4306570"/>
+            <wp:effectExtent l="0" t="0" r="0" b="0"/>
+            <wp:docPr id="129965081" name="Imagen 23"/>
+            <wp:cNvGraphicFramePr>
+              <a:graphicFrameLocks xmlns:a="http://schemas.openxmlformats.org/drawingml/2006/main" noChangeAspect="1"/>
+            </wp:cNvGraphicFramePr>
+            <a:graphic xmlns:a="http://schemas.openxmlformats.org/drawingml/2006/main">
+              <a:graphicData uri="http://schemas.openxmlformats.org/drawingml/2006/picture">
+                <pic:pic xmlns:pic="http://schemas.openxmlformats.org/drawingml/2006/picture">
+                  <pic:nvPicPr>
+                    <pic:cNvPr id="0" name="Picture 31"/>
+                    <pic:cNvPicPr>
+                      <a:picLocks noChangeAspect="1" noChangeArrowheads="1"/>
+                    </pic:cNvPicPr>
+                  </pic:nvPicPr>
+                  <pic:blipFill>
+                    <a:blip r:embed="rId17" cstate="print">
+                      <a:extLst>
+                        <a:ext uri="{28A0092B-C50C-407E-A947-70E740481C1C}">
+                          <a14:useLocalDpi xmlns:a14="http://schemas.microsoft.com/office/drawing/2010/main" val="0"/>
+                        </a:ext>
+                      </a:extLst>
+                    </a:blip>
+                    <a:srcRect/>
+                    <a:stretch>
+                      <a:fillRect/>
+                    </a:stretch>
+                  </pic:blipFill>
+                  <pic:spPr bwMode="auto">
+                    <a:xfrm>
+                      <a:off x="0" y="0"/>
+                      <a:ext cx="5943600" cy="4306570"/>
+                    </a:xfrm>
+                    <a:prstGeom prst="rect">
+                      <a:avLst/>
+                    </a:prstGeom>
+                    <a:noFill/>
+                    <a:ln>
+                      <a:noFill/>
+                    </a:ln>
+                  </pic:spPr>
+                </pic:pic>
+              </a:graphicData>
+            </a:graphic>
+          </wp:inline>
+        </w:drawing>
+      </w:r>
+      <w:r>
+        <w:rPr>
+          <w:noProof/>
+        </w:rPr>
+        <w:lastRenderedPageBreak/>
+        <w:drawing>
+          <wp:inline distT="0" distB="0" distL="0" distR="0">
+            <wp:extent cx="5943600" cy="6351905"/>
+            <wp:effectExtent l="0" t="0" r="0" b="0"/>
+            <wp:docPr id="375956302" name="Imagen 22"/>
+            <wp:cNvGraphicFramePr>
+              <a:graphicFrameLocks xmlns:a="http://schemas.openxmlformats.org/drawingml/2006/main" noChangeAspect="1"/>
+            </wp:cNvGraphicFramePr>
+            <a:graphic xmlns:a="http://schemas.openxmlformats.org/drawingml/2006/main">
+              <a:graphicData uri="http://schemas.openxmlformats.org/drawingml/2006/picture">
+                <pic:pic xmlns:pic="http://schemas.openxmlformats.org/drawingml/2006/picture">
+                  <pic:nvPicPr>
+                    <pic:cNvPr id="0" name="Picture 30"/>
+                    <pic:cNvPicPr>
+                      <a:picLocks noChangeAspect="1" noChangeArrowheads="1"/>
+                    </pic:cNvPicPr>
+                  </pic:nvPicPr>
+                  <pic:blipFill>
+                    <a:blip r:embed="rId18">
+                      <a:extLst>
+                        <a:ext uri="{28A0092B-C50C-407E-A947-70E740481C1C}">
+                          <a14:useLocalDpi xmlns:a14="http://schemas.microsoft.com/office/drawing/2010/main" val="0"/>
+                        </a:ext>
+                      </a:extLst>
+                    </a:blip>
+                    <a:srcRect/>
+                    <a:stretch>
+                      <a:fillRect/>
+                    </a:stretch>
+                  </pic:blipFill>
+                  <pic:spPr bwMode="auto">
+                    <a:xfrm>
+                      <a:off x="0" y="0"/>
+                      <a:ext cx="5943600" cy="6351905"/>
+                    </a:xfrm>
+                    <a:prstGeom prst="rect">
+                      <a:avLst/>
+                    </a:prstGeom>
+                    <a:noFill/>
+                    <a:ln>
+                      <a:noFill/>
+                    </a:ln>
+                  </pic:spPr>
+                </pic:pic>
+              </a:graphicData>
+            </a:graphic>
+          </wp:inline>
+        </w:drawing>
+      </w:r>
+      <w:r>
+        <w:rPr>
+          <w:noProof/>
+        </w:rPr>
+        <w:lastRenderedPageBreak/>
+        <w:drawing>
+          <wp:inline distT="0" distB="0" distL="0" distR="0">
+            <wp:extent cx="5943600" cy="6351905"/>
+            <wp:effectExtent l="0" t="0" r="0" b="0"/>
+            <wp:docPr id="1743535695" name="Imagen 21"/>
+            <wp:cNvGraphicFramePr>
+              <a:graphicFrameLocks xmlns:a="http://schemas.openxmlformats.org/drawingml/2006/main" noChangeAspect="1"/>
+            </wp:cNvGraphicFramePr>
+            <a:graphic xmlns:a="http://schemas.openxmlformats.org/drawingml/2006/main">
+              <a:graphicData uri="http://schemas.openxmlformats.org/drawingml/2006/picture">
+                <pic:pic xmlns:pic="http://schemas.openxmlformats.org/drawingml/2006/picture">
+                  <pic:nvPicPr>
+                    <pic:cNvPr id="0" name="Picture 29"/>
+                    <pic:cNvPicPr>
+                      <a:picLocks noChangeAspect="1" noChangeArrowheads="1"/>
+                    </pic:cNvPicPr>
+                  </pic:nvPicPr>
+                  <pic:blipFill>
+                    <a:blip r:embed="rId19">
+                      <a:extLst>
+                        <a:ext uri="{28A0092B-C50C-407E-A947-70E740481C1C}">
+                          <a14:useLocalDpi xmlns:a14="http://schemas.microsoft.com/office/drawing/2010/main" val="0"/>
+                        </a:ext>
+                      </a:extLst>
+                    </a:blip>
+                    <a:srcRect/>
+                    <a:stretch>
+                      <a:fillRect/>
+                    </a:stretch>
+                  </pic:blipFill>
+                  <pic:spPr bwMode="auto">
+                    <a:xfrm>
+                      <a:off x="0" y="0"/>
+                      <a:ext cx="5943600" cy="6351905"/>
+                    </a:xfrm>
+                    <a:prstGeom prst="rect">
+                      <a:avLst/>
+                    </a:prstGeom>
+                    <a:noFill/>
+                    <a:ln>
+                      <a:noFill/>
+                    </a:ln>
+                  </pic:spPr>
+                </pic:pic>
+              </a:graphicData>
+            </a:graphic>
+          </wp:inline>
+        </w:drawing>
+      </w:r>
+      <w:r>
+        <w:rPr>
+          <w:noProof/>
+        </w:rPr>
+        <w:lastRenderedPageBreak/>
+        <w:drawing>
+          <wp:inline distT="0" distB="0" distL="0" distR="0">
+            <wp:extent cx="5943600" cy="6398895"/>
+            <wp:effectExtent l="0" t="0" r="0" b="1905"/>
+            <wp:docPr id="858511638" name="Imagen 20"/>
+            <wp:cNvGraphicFramePr>
+              <a:graphicFrameLocks xmlns:a="http://schemas.openxmlformats.org/drawingml/2006/main" noChangeAspect="1"/>
+            </wp:cNvGraphicFramePr>
+            <a:graphic xmlns:a="http://schemas.openxmlformats.org/drawingml/2006/main">
+              <a:graphicData uri="http://schemas.openxmlformats.org/drawingml/2006/picture">
+                <pic:pic xmlns:pic="http://schemas.openxmlformats.org/drawingml/2006/picture">
+                  <pic:nvPicPr>
+                    <pic:cNvPr id="0" name="Picture 28"/>
+                    <pic:cNvPicPr>
+                      <a:picLocks noChangeAspect="1" noChangeArrowheads="1"/>
+                    </pic:cNvPicPr>
+                  </pic:nvPicPr>
+                  <pic:blipFill>
+                    <a:blip r:embed="rId20">
+                      <a:extLst>
+                        <a:ext uri="{28A0092B-C50C-407E-A947-70E740481C1C}">
+                          <a14:useLocalDpi xmlns:a14="http://schemas.microsoft.com/office/drawing/2010/main" val="0"/>
+                        </a:ext>
+                      </a:extLst>
+                    </a:blip>
+                    <a:srcRect/>
+                    <a:stretch>
+                      <a:fillRect/>
+                    </a:stretch>
+                  </pic:blipFill>
+                  <pic:spPr bwMode="auto">
+                    <a:xfrm>
+                      <a:off x="0" y="0"/>
+                      <a:ext cx="5943600" cy="6398895"/>
+                    </a:xfrm>
+                    <a:prstGeom prst="rect">
+                      <a:avLst/>
+                    </a:prstGeom>
+                    <a:noFill/>
+                    <a:ln>
+                      <a:noFill/>
+                    </a:ln>
+                  </pic:spPr>
+                </pic:pic>
+              </a:graphicData>
+            </a:graphic>
+          </wp:inline>
+        </w:drawing>
+      </w:r>
+      <w:r>
+        <w:rPr>
+          <w:noProof/>
+        </w:rPr>
+        <w:lastRenderedPageBreak/>
+        <w:drawing>
+          <wp:inline distT="0" distB="0" distL="0" distR="0">
+            <wp:extent cx="5943600" cy="6143625"/>
+            <wp:effectExtent l="0" t="0" r="0" b="9525"/>
+            <wp:docPr id="582614415" name="Imagen 19"/>
+            <wp:cNvGraphicFramePr>
+              <a:graphicFrameLocks xmlns:a="http://schemas.openxmlformats.org/drawingml/2006/main" noChangeAspect="1"/>
+            </wp:cNvGraphicFramePr>
+            <a:graphic xmlns:a="http://schemas.openxmlformats.org/drawingml/2006/main">
+              <a:graphicData uri="http://schemas.openxmlformats.org/drawingml/2006/picture">
+                <pic:pic xmlns:pic="http://schemas.openxmlformats.org/drawingml/2006/picture">
+                  <pic:nvPicPr>
+                    <pic:cNvPr id="0" name="Picture 27"/>
+                    <pic:cNvPicPr>
+                      <a:picLocks noChangeAspect="1" noChangeArrowheads="1"/>
+                    </pic:cNvPicPr>
+                  </pic:nvPicPr>
+                  <pic:blipFill>
+                    <a:blip r:embed="rId21">
+                      <a:extLst>
+                        <a:ext uri="{28A0092B-C50C-407E-A947-70E740481C1C}">
+                          <a14:useLocalDpi xmlns:a14="http://schemas.microsoft.com/office/drawing/2010/main" val="0"/>
+                        </a:ext>
+                      </a:extLst>
+                    </a:blip>
+                    <a:srcRect/>
+                    <a:stretch>
+                      <a:fillRect/>
+                    </a:stretch>
+                  </pic:blipFill>
+                  <pic:spPr bwMode="auto">
+                    <a:xfrm>
+                      <a:off x="0" y="0"/>
+                      <a:ext cx="5943600" cy="6143625"/>
+                    </a:xfrm>
+                    <a:prstGeom prst="rect">
+                      <a:avLst/>
+                    </a:prstGeom>
+                    <a:noFill/>
+                    <a:ln>
+                      <a:noFill/>
+                    </a:ln>
+                  </pic:spPr>
+                </pic:pic>
+              </a:graphicData>
+            </a:graphic>
+          </wp:inline>
+        </w:drawing>
+      </w:r>
+      <w:r>
+        <w:rPr>
+          <w:noProof/>
+        </w:rPr>
+        <w:lastRenderedPageBreak/>
+        <w:drawing>
+          <wp:inline distT="0" distB="0" distL="0" distR="0">
+            <wp:extent cx="5943600" cy="6868160"/>
+            <wp:effectExtent l="0" t="0" r="0" b="8890"/>
+            <wp:docPr id="1645919893" name="Imagen 18"/>
+            <wp:cNvGraphicFramePr>
+              <a:graphicFrameLocks xmlns:a="http://schemas.openxmlformats.org/drawingml/2006/main" noChangeAspect="1"/>
+            </wp:cNvGraphicFramePr>
+            <a:graphic xmlns:a="http://schemas.openxmlformats.org/drawingml/2006/main">
+              <a:graphicData uri="http://schemas.openxmlformats.org/drawingml/2006/picture">
+                <pic:pic xmlns:pic="http://schemas.openxmlformats.org/drawingml/2006/picture">
+                  <pic:nvPicPr>
+                    <pic:cNvPr id="0" name="Picture 26"/>
+                    <pic:cNvPicPr>
+                      <a:picLocks noChangeAspect="1" noChangeArrowheads="1"/>
+                    </pic:cNvPicPr>
+                  </pic:nvPicPr>
+                  <pic:blipFill>
+                    <a:blip r:embed="rId22">
+                      <a:extLst>
+                        <a:ext uri="{28A0092B-C50C-407E-A947-70E740481C1C}">
+                          <a14:useLocalDpi xmlns:a14="http://schemas.microsoft.com/office/drawing/2010/main" val="0"/>
+                        </a:ext>
+                      </a:extLst>
+                    </a:blip>
+                    <a:srcRect/>
+                    <a:stretch>
+                      <a:fillRect/>
+                    </a:stretch>
+                  </pic:blipFill>
+                  <pic:spPr bwMode="auto">
+                    <a:xfrm>
+                      <a:off x="0" y="0"/>
+                      <a:ext cx="5943600" cy="6868160"/>
+                    </a:xfrm>
+                    <a:prstGeom prst="rect">
+                      <a:avLst/>
+                    </a:prstGeom>
+                    <a:noFill/>
+                    <a:ln>
+                      <a:noFill/>
+                    </a:ln>
+                  </pic:spPr>
+                </pic:pic>
+              </a:graphicData>
+            </a:graphic>
+          </wp:inline>
+        </w:drawing>
+      </w:r>
+      <w:r>
+        <w:rPr>
+          <w:noProof/>
+        </w:rPr>
+        <w:lastRenderedPageBreak/>
+        <w:drawing>
+          <wp:inline distT="0" distB="0" distL="0" distR="0">
+            <wp:extent cx="5943600" cy="6450330"/>
+            <wp:effectExtent l="0" t="0" r="0" b="7620"/>
+            <wp:docPr id="103789220" name="Imagen 17"/>
+            <wp:cNvGraphicFramePr>
+              <a:graphicFrameLocks xmlns:a="http://schemas.openxmlformats.org/drawingml/2006/main" noChangeAspect="1"/>
+            </wp:cNvGraphicFramePr>
+            <a:graphic xmlns:a="http://schemas.openxmlformats.org/drawingml/2006/main">
+              <a:graphicData uri="http://schemas.openxmlformats.org/drawingml/2006/picture">
+                <pic:pic xmlns:pic="http://schemas.openxmlformats.org/drawingml/2006/picture">
+                  <pic:nvPicPr>
+                    <pic:cNvPr id="0" name="Picture 25"/>
+                    <pic:cNvPicPr>
+                      <a:picLocks noChangeAspect="1" noChangeArrowheads="1"/>
+                    </pic:cNvPicPr>
+                  </pic:nvPicPr>
+                  <pic:blipFill>
+                    <a:blip r:embed="rId23">
+                      <a:extLst>
+                        <a:ext uri="{28A0092B-C50C-407E-A947-70E740481C1C}">
+                          <a14:useLocalDpi xmlns:a14="http://schemas.microsoft.com/office/drawing/2010/main" val="0"/>
+                        </a:ext>
+                      </a:extLst>
+                    </a:blip>
+                    <a:srcRect/>
+                    <a:stretch>
+                      <a:fillRect/>
+                    </a:stretch>
+                  </pic:blipFill>
+                  <pic:spPr bwMode="auto">
+                    <a:xfrm>
+                      <a:off x="0" y="0"/>
+                      <a:ext cx="5943600" cy="6450330"/>
+                    </a:xfrm>
+                    <a:prstGeom prst="rect">
+                      <a:avLst/>
+                    </a:prstGeom>
+                    <a:noFill/>
+                    <a:ln>
+                      <a:noFill/>
+                    </a:ln>
+                  </pic:spPr>
+                </pic:pic>
+              </a:graphicData>
+            </a:graphic>
+          </wp:inline>
+        </w:drawing>
+      </w:r>
+      <w:r>
+        <w:rPr>
+          <w:noProof/>
+        </w:rPr>
+        <w:lastRenderedPageBreak/>
+        <w:drawing>
+          <wp:inline distT="0" distB="0" distL="0" distR="0">
+            <wp:extent cx="5943600" cy="5646420"/>
+            <wp:effectExtent l="0" t="0" r="0" b="0"/>
+            <wp:docPr id="1925575776" name="Imagen 16"/>
+            <wp:cNvGraphicFramePr>
+              <a:graphicFrameLocks xmlns:a="http://schemas.openxmlformats.org/drawingml/2006/main" noChangeAspect="1"/>
+            </wp:cNvGraphicFramePr>
+            <a:graphic xmlns:a="http://schemas.openxmlformats.org/drawingml/2006/main">
+              <a:graphicData uri="http://schemas.openxmlformats.org/drawingml/2006/picture">
+                <pic:pic xmlns:pic="http://schemas.openxmlformats.org/drawingml/2006/picture">
+                  <pic:nvPicPr>
+                    <pic:cNvPr id="0" name="Picture 24"/>
+                    <pic:cNvPicPr>
+                      <a:picLocks noChangeAspect="1" noChangeArrowheads="1"/>
+                    </pic:cNvPicPr>
+                  </pic:nvPicPr>
+                  <pic:blipFill>
+                    <a:blip r:embed="rId24" cstate="print">
+                      <a:extLst>
+                        <a:ext uri="{28A0092B-C50C-407E-A947-70E740481C1C}">
+                          <a14:useLocalDpi xmlns:a14="http://schemas.microsoft.com/office/drawing/2010/main" val="0"/>
+                        </a:ext>
+                      </a:extLst>
+                    </a:blip>
+                    <a:srcRect/>
+                    <a:stretch>
+                      <a:fillRect/>
+                    </a:stretch>
+                  </pic:blipFill>
+                  <pic:spPr bwMode="auto">
+                    <a:xfrm>
+                      <a:off x="0" y="0"/>
+                      <a:ext cx="5943600" cy="5646420"/>
+                    </a:xfrm>
+                    <a:prstGeom prst="rect">
+                      <a:avLst/>
+                    </a:prstGeom>
+                    <a:noFill/>
+                    <a:ln>
+                      <a:noFill/>
+                    </a:ln>
+                  </pic:spPr>
+                </pic:pic>
+              </a:graphicData>
+            </a:graphic>
+          </wp:inline>
+        </w:drawing>
+      </w:r>
+      <w:r>
+        <w:rPr>
+          <w:noProof/>
+        </w:rPr>
+        <w:lastRenderedPageBreak/>
+        <w:drawing>
+          <wp:inline distT="0" distB="0" distL="0" distR="0">
+            <wp:extent cx="5943600" cy="6252845"/>
+            <wp:effectExtent l="0" t="0" r="0" b="0"/>
+            <wp:docPr id="64560909" name="Imagen 15"/>
+            <wp:cNvGraphicFramePr>
+              <a:graphicFrameLocks xmlns:a="http://schemas.openxmlformats.org/drawingml/2006/main" noChangeAspect="1"/>
+            </wp:cNvGraphicFramePr>
+            <a:graphic xmlns:a="http://schemas.openxmlformats.org/drawingml/2006/main">
+              <a:graphicData uri="http://schemas.openxmlformats.org/drawingml/2006/picture">
+                <pic:pic xmlns:pic="http://schemas.openxmlformats.org/drawingml/2006/picture">
+                  <pic:nvPicPr>
+                    <pic:cNvPr id="0" name="Picture 23"/>
+                    <pic:cNvPicPr>
+                      <a:picLocks noChangeAspect="1" noChangeArrowheads="1"/>
+                    </pic:cNvPicPr>
+                  </pic:nvPicPr>
+                  <pic:blipFill>
+                    <a:blip r:embed="rId25">
+                      <a:extLst>
+                        <a:ext uri="{28A0092B-C50C-407E-A947-70E740481C1C}">
+                          <a14:useLocalDpi xmlns:a14="http://schemas.microsoft.com/office/drawing/2010/main" val="0"/>
+                        </a:ext>
+                      </a:extLst>
+                    </a:blip>
+                    <a:srcRect/>
+                    <a:stretch>
+                      <a:fillRect/>
+                    </a:stretch>
+                  </pic:blipFill>
+                  <pic:spPr bwMode="auto">
+                    <a:xfrm>
+                      <a:off x="0" y="0"/>
+                      <a:ext cx="5943600" cy="6252845"/>
+                    </a:xfrm>
+                    <a:prstGeom prst="rect">
+                      <a:avLst/>
+                    </a:prstGeom>
+                    <a:noFill/>
+                    <a:ln>
+                      <a:noFill/>
+                    </a:ln>
+                  </pic:spPr>
+                </pic:pic>
+              </a:graphicData>
+            </a:graphic>
+          </wp:inline>
+        </w:drawing>
+      </w:r>
+      <w:r>
+        <w:rPr>
+          <w:noProof/>
+        </w:rPr>
+        <w:lastRenderedPageBreak/>
+        <w:drawing>
+          <wp:inline distT="0" distB="0" distL="0" distR="0">
+            <wp:extent cx="5943600" cy="4156075"/>
+            <wp:effectExtent l="0" t="0" r="0" b="0"/>
+            <wp:docPr id="21393779" name="Imagen 14"/>
+            <wp:cNvGraphicFramePr>
+              <a:graphicFrameLocks xmlns:a="http://schemas.openxmlformats.org/drawingml/2006/main" noChangeAspect="1"/>
+            </wp:cNvGraphicFramePr>
+            <a:graphic xmlns:a="http://schemas.openxmlformats.org/drawingml/2006/main">
+              <a:graphicData uri="http://schemas.openxmlformats.org/drawingml/2006/picture">
+                <pic:pic xmlns:pic="http://schemas.openxmlformats.org/drawingml/2006/picture">
+                  <pic:nvPicPr>
+                    <pic:cNvPr id="0" name="Picture 22"/>
+                    <pic:cNvPicPr>
+                      <a:picLocks noChangeAspect="1" noChangeArrowheads="1"/>
+                    </pic:cNvPicPr>
+                  </pic:nvPicPr>
+                  <pic:blipFill>
+                    <a:blip r:embed="rId26" cstate="print">
+                      <a:extLst>
+                        <a:ext uri="{28A0092B-C50C-407E-A947-70E740481C1C}">
+                          <a14:useLocalDpi xmlns:a14="http://schemas.microsoft.com/office/drawing/2010/main" val="0"/>
+                        </a:ext>
+                      </a:extLst>
+                    </a:blip>
+                    <a:srcRect/>
+                    <a:stretch>
+                      <a:fillRect/>
+                    </a:stretch>
+                  </pic:blipFill>
+                  <pic:spPr bwMode="auto">
+                    <a:xfrm>
+                      <a:off x="0" y="0"/>
+                      <a:ext cx="5943600" cy="4156075"/>
                     </a:xfrm>
                     <a:prstGeom prst="rect">
                       <a:avLst/>

</xml_diff>